<commit_message>
add merge table cells feature
</commit_message>
<xml_diff>
--- a/AutoReportResult.docx
+++ b/AutoReportResult.docx
@@ -806,6 +806,7 @@
         <w:tc>
           <w:tcPr>
             <w:tcW w:w="1217" w:type="dxa"/>
+            <w:vMerge w:val="restart"/>
             <w:shd w:val="clear" w:color="auto" w:fill="auto"/>
           </w:tcPr>
           <w:p>
@@ -831,7 +832,8 @@
         </w:tc>
         <w:tc>
           <w:tcPr>
-            <w:tcW w:w="1217" w:type="dxa"/>
+            <w:tcW w:w="3651" w:type="dxa"/>
+            <w:gridSpan w:val="3"/>
             <w:shd w:val="clear" w:color="auto" w:fill="auto"/>
           </w:tcPr>
           <w:p>
@@ -849,6 +851,130 @@
                 <w:bCs/>
                 <w:sz w:val="24"/>
               </w:rPr>
+              <w:t>实测值(mm)</w:t>
+            </w:r>
+          </w:p>
+        </w:tc>
+        <w:tc>
+          <w:tcPr>
+            <w:tcW w:w="1218" w:type="dxa"/>
+            <w:vMerge w:val="restart"/>
+            <w:shd w:val="clear" w:color="auto" w:fill="auto"/>
+          </w:tcPr>
+          <w:p>
+            <w:pPr>
+              <w:jc w:val="left"/>
+              <w:rPr>
+                <w:rFonts w:ascii="楷体_GB2312" w:eastAsia="楷体_GB2312"/>
+                <w:bCs/>
+                <w:sz w:val="24"/>
+              </w:rPr>
+            </w:pPr>
+            <w:r>
+              <w:rPr>
+                <w:rFonts w:ascii="楷体_GB2312" w:eastAsia="楷体_GB2312" w:hint="eastAsia"/>
+                <w:bCs/>
+                <w:sz w:val="24"/>
+              </w:rPr>
+              <w:t>满载理论值(mm)</w:t>
+            </w:r>
+          </w:p>
+        </w:tc>
+        <w:tc>
+          <w:tcPr>
+            <w:tcW w:w="1218" w:type="dxa"/>
+            <w:vMerge w:val="restart"/>
+            <w:shd w:val="clear" w:color="auto" w:fill="auto"/>
+          </w:tcPr>
+          <w:p>
+            <w:pPr>
+              <w:jc w:val="left"/>
+              <w:rPr>
+                <w:rFonts w:ascii="楷体_GB2312" w:eastAsia="楷体_GB2312"/>
+                <w:bCs/>
+                <w:sz w:val="24"/>
+              </w:rPr>
+            </w:pPr>
+            <w:r>
+              <w:rPr>
+                <w:rFonts w:ascii="楷体_GB2312" w:eastAsia="楷体_GB2312" w:hint="eastAsia"/>
+                <w:bCs/>
+                <w:sz w:val="24"/>
+              </w:rPr>
+              <w:t>校验系数</w:t>
+            </w:r>
+          </w:p>
+        </w:tc>
+        <w:tc>
+          <w:tcPr>
+            <w:tcW w:w="1218" w:type="dxa"/>
+            <w:vMerge w:val="restart"/>
+            <w:shd w:val="clear" w:color="auto" w:fill="auto"/>
+          </w:tcPr>
+          <w:p>
+            <w:pPr>
+              <w:jc w:val="left"/>
+              <w:rPr>
+                <w:rFonts w:ascii="楷体_GB2312" w:eastAsia="楷体_GB2312"/>
+                <w:bCs/>
+                <w:sz w:val="24"/>
+              </w:rPr>
+            </w:pPr>
+            <w:r>
+              <w:rPr>
+                <w:rFonts w:ascii="楷体_GB2312" w:eastAsia="楷体_GB2312" w:hint="eastAsia"/>
+                <w:bCs/>
+                <w:sz w:val="24"/>
+              </w:rPr>
+              <w:t>相对残余变形(%)</w:t>
+            </w:r>
+          </w:p>
+        </w:tc>
+      </w:tr>
+      <w:tr>
+        <w:tblPrEx>
+          <w:tblCellMar>
+            <w:top w:w="0" w:type="dxa"/>
+            <w:bottom w:w="0" w:type="dxa"/>
+          </w:tblCellMar>
+        </w:tblPrEx>
+        <w:tc>
+          <w:tcPr>
+            <w:tcW w:w="1217" w:type="dxa"/>
+            <w:vMerge/>
+            <w:shd w:val="clear" w:color="auto" w:fill="auto"/>
+          </w:tcPr>
+          <w:p>
+            <w:pPr>
+              <w:jc w:val="left"/>
+              <w:rPr>
+                <w:rFonts w:ascii="楷体_GB2312" w:eastAsia="楷体_GB2312"/>
+                <w:bCs/>
+                <w:sz w:val="24"/>
+              </w:rPr>
+            </w:pPr>
+          </w:p>
+        </w:tc>
+        <w:tc>
+          <w:tcPr>
+            <w:tcW w:w="1217" w:type="dxa"/>
+            <w:shd w:val="clear" w:color="auto" w:fill="auto"/>
+          </w:tcPr>
+          <w:p>
+            <w:pPr>
+              <w:jc w:val="left"/>
+              <w:rPr>
+                <w:rFonts w:ascii="楷体_GB2312" w:eastAsia="楷体_GB2312"/>
+                <w:bCs/>
+                <w:sz w:val="24"/>
+              </w:rPr>
+            </w:pPr>
+            <w:r>
+              <w:rPr>
+                <w:rFonts w:ascii="楷体_GB2312" w:eastAsia="楷体_GB2312" w:hint="eastAsia"/>
+                <w:bCs/>
+                <w:sz w:val="24"/>
+              </w:rPr>
               <w:t>总变形</w:t>
             </w:r>
           </w:p>
@@ -904,73 +1030,52 @@
         <w:tc>
           <w:tcPr>
             <w:tcW w:w="1218" w:type="dxa"/>
-            <w:shd w:val="clear" w:color="auto" w:fill="auto"/>
-          </w:tcPr>
-          <w:p>
-            <w:pPr>
-              <w:jc w:val="left"/>
-              <w:rPr>
-                <w:rFonts w:ascii="楷体_GB2312" w:eastAsia="楷体_GB2312"/>
-                <w:bCs/>
-                <w:sz w:val="24"/>
-              </w:rPr>
-            </w:pPr>
-            <w:r>
-              <w:rPr>
-                <w:rFonts w:ascii="楷体_GB2312" w:eastAsia="楷体_GB2312" w:hint="eastAsia"/>
-                <w:bCs/>
-                <w:sz w:val="24"/>
-              </w:rPr>
-              <w:t>满载理论值(mm)</w:t>
-            </w:r>
-          </w:p>
-        </w:tc>
-        <w:tc>
-          <w:tcPr>
-            <w:tcW w:w="1218" w:type="dxa"/>
-            <w:shd w:val="clear" w:color="auto" w:fill="auto"/>
-          </w:tcPr>
-          <w:p>
-            <w:pPr>
-              <w:jc w:val="left"/>
-              <w:rPr>
-                <w:rFonts w:ascii="楷体_GB2312" w:eastAsia="楷体_GB2312"/>
-                <w:bCs/>
-                <w:sz w:val="24"/>
-              </w:rPr>
-            </w:pPr>
-            <w:r>
-              <w:rPr>
-                <w:rFonts w:ascii="楷体_GB2312" w:eastAsia="楷体_GB2312" w:hint="eastAsia"/>
-                <w:bCs/>
-                <w:sz w:val="24"/>
-              </w:rPr>
-              <w:t>校验系数</w:t>
-            </w:r>
-          </w:p>
-        </w:tc>
-        <w:tc>
-          <w:tcPr>
-            <w:tcW w:w="1218" w:type="dxa"/>
-            <w:shd w:val="clear" w:color="auto" w:fill="auto"/>
-          </w:tcPr>
-          <w:p>
-            <w:pPr>
-              <w:jc w:val="left"/>
-              <w:rPr>
-                <w:rFonts w:ascii="楷体_GB2312" w:eastAsia="楷体_GB2312"/>
-                <w:bCs/>
-                <w:sz w:val="24"/>
-              </w:rPr>
-            </w:pPr>
-            <w:r>
-              <w:rPr>
-                <w:rFonts w:ascii="楷体_GB2312" w:eastAsia="楷体_GB2312" w:hint="eastAsia"/>
-                <w:bCs/>
-                <w:sz w:val="24"/>
-              </w:rPr>
-              <w:t>相对残余变形(%)</w:t>
-            </w:r>
+            <w:vMerge/>
+            <w:shd w:val="clear" w:color="auto" w:fill="auto"/>
+          </w:tcPr>
+          <w:p>
+            <w:pPr>
+              <w:jc w:val="left"/>
+              <w:rPr>
+                <w:rFonts w:ascii="楷体_GB2312" w:eastAsia="楷体_GB2312"/>
+                <w:bCs/>
+                <w:sz w:val="24"/>
+              </w:rPr>
+            </w:pPr>
+          </w:p>
+        </w:tc>
+        <w:tc>
+          <w:tcPr>
+            <w:tcW w:w="1218" w:type="dxa"/>
+            <w:vMerge/>
+            <w:shd w:val="clear" w:color="auto" w:fill="auto"/>
+          </w:tcPr>
+          <w:p>
+            <w:pPr>
+              <w:jc w:val="left"/>
+              <w:rPr>
+                <w:rFonts w:ascii="楷体_GB2312" w:eastAsia="楷体_GB2312"/>
+                <w:bCs/>
+                <w:sz w:val="24"/>
+              </w:rPr>
+            </w:pPr>
+          </w:p>
+        </w:tc>
+        <w:tc>
+          <w:tcPr>
+            <w:tcW w:w="1218" w:type="dxa"/>
+            <w:vMerge/>
+            <w:shd w:val="clear" w:color="auto" w:fill="auto"/>
+          </w:tcPr>
+          <w:p>
+            <w:pPr>
+              <w:jc w:val="left"/>
+              <w:rPr>
+                <w:rFonts w:ascii="楷体_GB2312" w:eastAsia="楷体_GB2312"/>
+                <w:bCs/>
+                <w:sz w:val="24"/>
+              </w:rPr>
+            </w:pPr>
           </w:p>
         </w:tc>
       </w:tr>
@@ -3605,6 +3710,7 @@
         <w:tc>
           <w:tcPr>
             <w:tcW w:w="1217" w:type="dxa"/>
+            <w:vMerge w:val="restart"/>
             <w:shd w:val="clear" w:color="auto" w:fill="auto"/>
           </w:tcPr>
           <w:p>
@@ -3630,7 +3736,8 @@
         </w:tc>
         <w:tc>
           <w:tcPr>
-            <w:tcW w:w="1217" w:type="dxa"/>
+            <w:tcW w:w="3651" w:type="dxa"/>
+            <w:gridSpan w:val="3"/>
             <w:shd w:val="clear" w:color="auto" w:fill="auto"/>
           </w:tcPr>
           <w:p>
@@ -3648,6 +3755,130 @@
                 <w:bCs/>
                 <w:sz w:val="24"/>
               </w:rPr>
+              <w:t>实测值(με)</w:t>
+            </w:r>
+          </w:p>
+        </w:tc>
+        <w:tc>
+          <w:tcPr>
+            <w:tcW w:w="1218" w:type="dxa"/>
+            <w:vMerge w:val="restart"/>
+            <w:shd w:val="clear" w:color="auto" w:fill="auto"/>
+          </w:tcPr>
+          <w:p>
+            <w:pPr>
+              <w:jc w:val="left"/>
+              <w:rPr>
+                <w:rFonts w:ascii="楷体_GB2312" w:eastAsia="楷体_GB2312"/>
+                <w:bCs/>
+                <w:sz w:val="24"/>
+              </w:rPr>
+            </w:pPr>
+            <w:r>
+              <w:rPr>
+                <w:rFonts w:ascii="楷体_GB2312" w:eastAsia="楷体_GB2312" w:hint="eastAsia"/>
+                <w:bCs/>
+                <w:sz w:val="24"/>
+              </w:rPr>
+              <w:t>满载理论值(με)</w:t>
+            </w:r>
+          </w:p>
+        </w:tc>
+        <w:tc>
+          <w:tcPr>
+            <w:tcW w:w="1218" w:type="dxa"/>
+            <w:vMerge w:val="restart"/>
+            <w:shd w:val="clear" w:color="auto" w:fill="auto"/>
+          </w:tcPr>
+          <w:p>
+            <w:pPr>
+              <w:jc w:val="left"/>
+              <w:rPr>
+                <w:rFonts w:ascii="楷体_GB2312" w:eastAsia="楷体_GB2312"/>
+                <w:bCs/>
+                <w:sz w:val="24"/>
+              </w:rPr>
+            </w:pPr>
+            <w:r>
+              <w:rPr>
+                <w:rFonts w:ascii="楷体_GB2312" w:eastAsia="楷体_GB2312" w:hint="eastAsia"/>
+                <w:bCs/>
+                <w:sz w:val="24"/>
+              </w:rPr>
+              <w:t>校验系数</w:t>
+            </w:r>
+          </w:p>
+        </w:tc>
+        <w:tc>
+          <w:tcPr>
+            <w:tcW w:w="1218" w:type="dxa"/>
+            <w:vMerge w:val="restart"/>
+            <w:shd w:val="clear" w:color="auto" w:fill="auto"/>
+          </w:tcPr>
+          <w:p>
+            <w:pPr>
+              <w:jc w:val="left"/>
+              <w:rPr>
+                <w:rFonts w:ascii="楷体_GB2312" w:eastAsia="楷体_GB2312"/>
+                <w:bCs/>
+                <w:sz w:val="24"/>
+              </w:rPr>
+            </w:pPr>
+            <w:r>
+              <w:rPr>
+                <w:rFonts w:ascii="楷体_GB2312" w:eastAsia="楷体_GB2312" w:hint="eastAsia"/>
+                <w:bCs/>
+                <w:sz w:val="24"/>
+              </w:rPr>
+              <w:t>相对残余应变(%)</w:t>
+            </w:r>
+          </w:p>
+        </w:tc>
+      </w:tr>
+      <w:tr>
+        <w:tblPrEx>
+          <w:tblCellMar>
+            <w:top w:w="0" w:type="dxa"/>
+            <w:bottom w:w="0" w:type="dxa"/>
+          </w:tblCellMar>
+        </w:tblPrEx>
+        <w:tc>
+          <w:tcPr>
+            <w:tcW w:w="1217" w:type="dxa"/>
+            <w:vMerge/>
+            <w:shd w:val="clear" w:color="auto" w:fill="auto"/>
+          </w:tcPr>
+          <w:p>
+            <w:pPr>
+              <w:jc w:val="left"/>
+              <w:rPr>
+                <w:rFonts w:ascii="楷体_GB2312" w:eastAsia="楷体_GB2312"/>
+                <w:bCs/>
+                <w:sz w:val="24"/>
+              </w:rPr>
+            </w:pPr>
+          </w:p>
+        </w:tc>
+        <w:tc>
+          <w:tcPr>
+            <w:tcW w:w="1217" w:type="dxa"/>
+            <w:shd w:val="clear" w:color="auto" w:fill="auto"/>
+          </w:tcPr>
+          <w:p>
+            <w:pPr>
+              <w:jc w:val="left"/>
+              <w:rPr>
+                <w:rFonts w:ascii="楷体_GB2312" w:eastAsia="楷体_GB2312"/>
+                <w:bCs/>
+                <w:sz w:val="24"/>
+              </w:rPr>
+            </w:pPr>
+            <w:r>
+              <w:rPr>
+                <w:rFonts w:ascii="楷体_GB2312" w:eastAsia="楷体_GB2312" w:hint="eastAsia"/>
+                <w:bCs/>
+                <w:sz w:val="24"/>
+              </w:rPr>
               <w:t>总应变</w:t>
             </w:r>
           </w:p>
@@ -3703,73 +3934,52 @@
         <w:tc>
           <w:tcPr>
             <w:tcW w:w="1218" w:type="dxa"/>
-            <w:shd w:val="clear" w:color="auto" w:fill="auto"/>
-          </w:tcPr>
-          <w:p>
-            <w:pPr>
-              <w:jc w:val="left"/>
-              <w:rPr>
-                <w:rFonts w:ascii="楷体_GB2312" w:eastAsia="楷体_GB2312"/>
-                <w:bCs/>
-                <w:sz w:val="24"/>
-              </w:rPr>
-            </w:pPr>
-            <w:r>
-              <w:rPr>
-                <w:rFonts w:ascii="楷体_GB2312" w:eastAsia="楷体_GB2312" w:hint="eastAsia"/>
-                <w:bCs/>
-                <w:sz w:val="24"/>
-              </w:rPr>
-              <w:t>满载理论值(με)</w:t>
-            </w:r>
-          </w:p>
-        </w:tc>
-        <w:tc>
-          <w:tcPr>
-            <w:tcW w:w="1218" w:type="dxa"/>
-            <w:shd w:val="clear" w:color="auto" w:fill="auto"/>
-          </w:tcPr>
-          <w:p>
-            <w:pPr>
-              <w:jc w:val="left"/>
-              <w:rPr>
-                <w:rFonts w:ascii="楷体_GB2312" w:eastAsia="楷体_GB2312"/>
-                <w:bCs/>
-                <w:sz w:val="24"/>
-              </w:rPr>
-            </w:pPr>
-            <w:r>
-              <w:rPr>
-                <w:rFonts w:ascii="楷体_GB2312" w:eastAsia="楷体_GB2312" w:hint="eastAsia"/>
-                <w:bCs/>
-                <w:sz w:val="24"/>
-              </w:rPr>
-              <w:t>校验系数</w:t>
-            </w:r>
-          </w:p>
-        </w:tc>
-        <w:tc>
-          <w:tcPr>
-            <w:tcW w:w="1218" w:type="dxa"/>
-            <w:shd w:val="clear" w:color="auto" w:fill="auto"/>
-          </w:tcPr>
-          <w:p>
-            <w:pPr>
-              <w:jc w:val="left"/>
-              <w:rPr>
-                <w:rFonts w:ascii="楷体_GB2312" w:eastAsia="楷体_GB2312"/>
-                <w:bCs/>
-                <w:sz w:val="24"/>
-              </w:rPr>
-            </w:pPr>
-            <w:r>
-              <w:rPr>
-                <w:rFonts w:ascii="楷体_GB2312" w:eastAsia="楷体_GB2312" w:hint="eastAsia"/>
-                <w:bCs/>
-                <w:sz w:val="24"/>
-              </w:rPr>
-              <w:t>相对残余应变(%)</w:t>
-            </w:r>
+            <w:vMerge/>
+            <w:shd w:val="clear" w:color="auto" w:fill="auto"/>
+          </w:tcPr>
+          <w:p>
+            <w:pPr>
+              <w:jc w:val="left"/>
+              <w:rPr>
+                <w:rFonts w:ascii="楷体_GB2312" w:eastAsia="楷体_GB2312"/>
+                <w:bCs/>
+                <w:sz w:val="24"/>
+              </w:rPr>
+            </w:pPr>
+          </w:p>
+        </w:tc>
+        <w:tc>
+          <w:tcPr>
+            <w:tcW w:w="1218" w:type="dxa"/>
+            <w:vMerge/>
+            <w:shd w:val="clear" w:color="auto" w:fill="auto"/>
+          </w:tcPr>
+          <w:p>
+            <w:pPr>
+              <w:jc w:val="left"/>
+              <w:rPr>
+                <w:rFonts w:ascii="楷体_GB2312" w:eastAsia="楷体_GB2312"/>
+                <w:bCs/>
+                <w:sz w:val="24"/>
+              </w:rPr>
+            </w:pPr>
+          </w:p>
+        </w:tc>
+        <w:tc>
+          <w:tcPr>
+            <w:tcW w:w="1218" w:type="dxa"/>
+            <w:vMerge/>
+            <w:shd w:val="clear" w:color="auto" w:fill="auto"/>
+          </w:tcPr>
+          <w:p>
+            <w:pPr>
+              <w:jc w:val="left"/>
+              <w:rPr>
+                <w:rFonts w:ascii="楷体_GB2312" w:eastAsia="楷体_GB2312"/>
+                <w:bCs/>
+                <w:sz w:val="24"/>
+              </w:rPr>
+            </w:pPr>
           </w:p>
         </w:tc>
       </w:tr>
@@ -6414,6 +6624,7 @@
         <w:tc>
           <w:tcPr>
             <w:tcW w:w="1217" w:type="dxa"/>
+            <w:vMerge w:val="restart"/>
             <w:shd w:val="clear" w:color="auto" w:fill="auto"/>
           </w:tcPr>
           <w:p>
@@ -6439,7 +6650,8 @@
         </w:tc>
         <w:tc>
           <w:tcPr>
-            <w:tcW w:w="1217" w:type="dxa"/>
+            <w:tcW w:w="3651" w:type="dxa"/>
+            <w:gridSpan w:val="3"/>
             <w:shd w:val="clear" w:color="auto" w:fill="auto"/>
           </w:tcPr>
           <w:p>
@@ -6457,6 +6669,130 @@
                 <w:bCs/>
                 <w:sz w:val="24"/>
               </w:rPr>
+              <w:t>实测值(mm)</w:t>
+            </w:r>
+          </w:p>
+        </w:tc>
+        <w:tc>
+          <w:tcPr>
+            <w:tcW w:w="1218" w:type="dxa"/>
+            <w:vMerge w:val="restart"/>
+            <w:shd w:val="clear" w:color="auto" w:fill="auto"/>
+          </w:tcPr>
+          <w:p>
+            <w:pPr>
+              <w:jc w:val="left"/>
+              <w:rPr>
+                <w:rFonts w:ascii="楷体_GB2312" w:eastAsia="楷体_GB2312"/>
+                <w:bCs/>
+                <w:sz w:val="24"/>
+              </w:rPr>
+            </w:pPr>
+            <w:r>
+              <w:rPr>
+                <w:rFonts w:ascii="楷体_GB2312" w:eastAsia="楷体_GB2312" w:hint="eastAsia"/>
+                <w:bCs/>
+                <w:sz w:val="24"/>
+              </w:rPr>
+              <w:t>满载理论值(mm)</w:t>
+            </w:r>
+          </w:p>
+        </w:tc>
+        <w:tc>
+          <w:tcPr>
+            <w:tcW w:w="1218" w:type="dxa"/>
+            <w:vMerge w:val="restart"/>
+            <w:shd w:val="clear" w:color="auto" w:fill="auto"/>
+          </w:tcPr>
+          <w:p>
+            <w:pPr>
+              <w:jc w:val="left"/>
+              <w:rPr>
+                <w:rFonts w:ascii="楷体_GB2312" w:eastAsia="楷体_GB2312"/>
+                <w:bCs/>
+                <w:sz w:val="24"/>
+              </w:rPr>
+            </w:pPr>
+            <w:r>
+              <w:rPr>
+                <w:rFonts w:ascii="楷体_GB2312" w:eastAsia="楷体_GB2312" w:hint="eastAsia"/>
+                <w:bCs/>
+                <w:sz w:val="24"/>
+              </w:rPr>
+              <w:t>校验系数</w:t>
+            </w:r>
+          </w:p>
+        </w:tc>
+        <w:tc>
+          <w:tcPr>
+            <w:tcW w:w="1218" w:type="dxa"/>
+            <w:vMerge w:val="restart"/>
+            <w:shd w:val="clear" w:color="auto" w:fill="auto"/>
+          </w:tcPr>
+          <w:p>
+            <w:pPr>
+              <w:jc w:val="left"/>
+              <w:rPr>
+                <w:rFonts w:ascii="楷体_GB2312" w:eastAsia="楷体_GB2312"/>
+                <w:bCs/>
+                <w:sz w:val="24"/>
+              </w:rPr>
+            </w:pPr>
+            <w:r>
+              <w:rPr>
+                <w:rFonts w:ascii="楷体_GB2312" w:eastAsia="楷体_GB2312" w:hint="eastAsia"/>
+                <w:bCs/>
+                <w:sz w:val="24"/>
+              </w:rPr>
+              <w:t>相对残余变形(%)</w:t>
+            </w:r>
+          </w:p>
+        </w:tc>
+      </w:tr>
+      <w:tr>
+        <w:tblPrEx>
+          <w:tblCellMar>
+            <w:top w:w="0" w:type="dxa"/>
+            <w:bottom w:w="0" w:type="dxa"/>
+          </w:tblCellMar>
+        </w:tblPrEx>
+        <w:tc>
+          <w:tcPr>
+            <w:tcW w:w="1217" w:type="dxa"/>
+            <w:vMerge/>
+            <w:shd w:val="clear" w:color="auto" w:fill="auto"/>
+          </w:tcPr>
+          <w:p>
+            <w:pPr>
+              <w:jc w:val="left"/>
+              <w:rPr>
+                <w:rFonts w:ascii="楷体_GB2312" w:eastAsia="楷体_GB2312"/>
+                <w:bCs/>
+                <w:sz w:val="24"/>
+              </w:rPr>
+            </w:pPr>
+          </w:p>
+        </w:tc>
+        <w:tc>
+          <w:tcPr>
+            <w:tcW w:w="1217" w:type="dxa"/>
+            <w:shd w:val="clear" w:color="auto" w:fill="auto"/>
+          </w:tcPr>
+          <w:p>
+            <w:pPr>
+              <w:jc w:val="left"/>
+              <w:rPr>
+                <w:rFonts w:ascii="楷体_GB2312" w:eastAsia="楷体_GB2312"/>
+                <w:bCs/>
+                <w:sz w:val="24"/>
+              </w:rPr>
+            </w:pPr>
+            <w:r>
+              <w:rPr>
+                <w:rFonts w:ascii="楷体_GB2312" w:eastAsia="楷体_GB2312" w:hint="eastAsia"/>
+                <w:bCs/>
+                <w:sz w:val="24"/>
+              </w:rPr>
               <w:t>总变形</w:t>
             </w:r>
           </w:p>
@@ -6512,73 +6848,52 @@
         <w:tc>
           <w:tcPr>
             <w:tcW w:w="1218" w:type="dxa"/>
-            <w:shd w:val="clear" w:color="auto" w:fill="auto"/>
-          </w:tcPr>
-          <w:p>
-            <w:pPr>
-              <w:jc w:val="left"/>
-              <w:rPr>
-                <w:rFonts w:ascii="楷体_GB2312" w:eastAsia="楷体_GB2312"/>
-                <w:bCs/>
-                <w:sz w:val="24"/>
-              </w:rPr>
-            </w:pPr>
-            <w:r>
-              <w:rPr>
-                <w:rFonts w:ascii="楷体_GB2312" w:eastAsia="楷体_GB2312" w:hint="eastAsia"/>
-                <w:bCs/>
-                <w:sz w:val="24"/>
-              </w:rPr>
-              <w:t>满载理论值(mm)</w:t>
-            </w:r>
-          </w:p>
-        </w:tc>
-        <w:tc>
-          <w:tcPr>
-            <w:tcW w:w="1218" w:type="dxa"/>
-            <w:shd w:val="clear" w:color="auto" w:fill="auto"/>
-          </w:tcPr>
-          <w:p>
-            <w:pPr>
-              <w:jc w:val="left"/>
-              <w:rPr>
-                <w:rFonts w:ascii="楷体_GB2312" w:eastAsia="楷体_GB2312"/>
-                <w:bCs/>
-                <w:sz w:val="24"/>
-              </w:rPr>
-            </w:pPr>
-            <w:r>
-              <w:rPr>
-                <w:rFonts w:ascii="楷体_GB2312" w:eastAsia="楷体_GB2312" w:hint="eastAsia"/>
-                <w:bCs/>
-                <w:sz w:val="24"/>
-              </w:rPr>
-              <w:t>校验系数</w:t>
-            </w:r>
-          </w:p>
-        </w:tc>
-        <w:tc>
-          <w:tcPr>
-            <w:tcW w:w="1218" w:type="dxa"/>
-            <w:shd w:val="clear" w:color="auto" w:fill="auto"/>
-          </w:tcPr>
-          <w:p>
-            <w:pPr>
-              <w:jc w:val="left"/>
-              <w:rPr>
-                <w:rFonts w:ascii="楷体_GB2312" w:eastAsia="楷体_GB2312"/>
-                <w:bCs/>
-                <w:sz w:val="24"/>
-              </w:rPr>
-            </w:pPr>
-            <w:r>
-              <w:rPr>
-                <w:rFonts w:ascii="楷体_GB2312" w:eastAsia="楷体_GB2312" w:hint="eastAsia"/>
-                <w:bCs/>
-                <w:sz w:val="24"/>
-              </w:rPr>
-              <w:t>相对残余变形(%)</w:t>
-            </w:r>
+            <w:vMerge/>
+            <w:shd w:val="clear" w:color="auto" w:fill="auto"/>
+          </w:tcPr>
+          <w:p>
+            <w:pPr>
+              <w:jc w:val="left"/>
+              <w:rPr>
+                <w:rFonts w:ascii="楷体_GB2312" w:eastAsia="楷体_GB2312"/>
+                <w:bCs/>
+                <w:sz w:val="24"/>
+              </w:rPr>
+            </w:pPr>
+          </w:p>
+        </w:tc>
+        <w:tc>
+          <w:tcPr>
+            <w:tcW w:w="1218" w:type="dxa"/>
+            <w:vMerge/>
+            <w:shd w:val="clear" w:color="auto" w:fill="auto"/>
+          </w:tcPr>
+          <w:p>
+            <w:pPr>
+              <w:jc w:val="left"/>
+              <w:rPr>
+                <w:rFonts w:ascii="楷体_GB2312" w:eastAsia="楷体_GB2312"/>
+                <w:bCs/>
+                <w:sz w:val="24"/>
+              </w:rPr>
+            </w:pPr>
+          </w:p>
+        </w:tc>
+        <w:tc>
+          <w:tcPr>
+            <w:tcW w:w="1218" w:type="dxa"/>
+            <w:vMerge/>
+            <w:shd w:val="clear" w:color="auto" w:fill="auto"/>
+          </w:tcPr>
+          <w:p>
+            <w:pPr>
+              <w:jc w:val="left"/>
+              <w:rPr>
+                <w:rFonts w:ascii="楷体_GB2312" w:eastAsia="楷体_GB2312"/>
+                <w:bCs/>
+                <w:sz w:val="24"/>
+              </w:rPr>
+            </w:pPr>
           </w:p>
         </w:tc>
       </w:tr>
@@ -9213,6 +9528,7 @@
         <w:tc>
           <w:tcPr>
             <w:tcW w:w="1217" w:type="dxa"/>
+            <w:vMerge w:val="restart"/>
             <w:shd w:val="clear" w:color="auto" w:fill="auto"/>
           </w:tcPr>
           <w:p>
@@ -9238,7 +9554,8 @@
         </w:tc>
         <w:tc>
           <w:tcPr>
-            <w:tcW w:w="1217" w:type="dxa"/>
+            <w:tcW w:w="3651" w:type="dxa"/>
+            <w:gridSpan w:val="3"/>
             <w:shd w:val="clear" w:color="auto" w:fill="auto"/>
           </w:tcPr>
           <w:p>
@@ -9256,6 +9573,130 @@
                 <w:bCs/>
                 <w:sz w:val="24"/>
               </w:rPr>
+              <w:t>实测值(με)</w:t>
+            </w:r>
+          </w:p>
+        </w:tc>
+        <w:tc>
+          <w:tcPr>
+            <w:tcW w:w="1218" w:type="dxa"/>
+            <w:vMerge w:val="restart"/>
+            <w:shd w:val="clear" w:color="auto" w:fill="auto"/>
+          </w:tcPr>
+          <w:p>
+            <w:pPr>
+              <w:jc w:val="left"/>
+              <w:rPr>
+                <w:rFonts w:ascii="楷体_GB2312" w:eastAsia="楷体_GB2312"/>
+                <w:bCs/>
+                <w:sz w:val="24"/>
+              </w:rPr>
+            </w:pPr>
+            <w:r>
+              <w:rPr>
+                <w:rFonts w:ascii="楷体_GB2312" w:eastAsia="楷体_GB2312" w:hint="eastAsia"/>
+                <w:bCs/>
+                <w:sz w:val="24"/>
+              </w:rPr>
+              <w:t>满载理论值(με)</w:t>
+            </w:r>
+          </w:p>
+        </w:tc>
+        <w:tc>
+          <w:tcPr>
+            <w:tcW w:w="1218" w:type="dxa"/>
+            <w:vMerge w:val="restart"/>
+            <w:shd w:val="clear" w:color="auto" w:fill="auto"/>
+          </w:tcPr>
+          <w:p>
+            <w:pPr>
+              <w:jc w:val="left"/>
+              <w:rPr>
+                <w:rFonts w:ascii="楷体_GB2312" w:eastAsia="楷体_GB2312"/>
+                <w:bCs/>
+                <w:sz w:val="24"/>
+              </w:rPr>
+            </w:pPr>
+            <w:r>
+              <w:rPr>
+                <w:rFonts w:ascii="楷体_GB2312" w:eastAsia="楷体_GB2312" w:hint="eastAsia"/>
+                <w:bCs/>
+                <w:sz w:val="24"/>
+              </w:rPr>
+              <w:t>校验系数</w:t>
+            </w:r>
+          </w:p>
+        </w:tc>
+        <w:tc>
+          <w:tcPr>
+            <w:tcW w:w="1218" w:type="dxa"/>
+            <w:vMerge w:val="restart"/>
+            <w:shd w:val="clear" w:color="auto" w:fill="auto"/>
+          </w:tcPr>
+          <w:p>
+            <w:pPr>
+              <w:jc w:val="left"/>
+              <w:rPr>
+                <w:rFonts w:ascii="楷体_GB2312" w:eastAsia="楷体_GB2312"/>
+                <w:bCs/>
+                <w:sz w:val="24"/>
+              </w:rPr>
+            </w:pPr>
+            <w:r>
+              <w:rPr>
+                <w:rFonts w:ascii="楷体_GB2312" w:eastAsia="楷体_GB2312" w:hint="eastAsia"/>
+                <w:bCs/>
+                <w:sz w:val="24"/>
+              </w:rPr>
+              <w:t>相对残余应变(%)</w:t>
+            </w:r>
+          </w:p>
+        </w:tc>
+      </w:tr>
+      <w:tr>
+        <w:tblPrEx>
+          <w:tblCellMar>
+            <w:top w:w="0" w:type="dxa"/>
+            <w:bottom w:w="0" w:type="dxa"/>
+          </w:tblCellMar>
+        </w:tblPrEx>
+        <w:tc>
+          <w:tcPr>
+            <w:tcW w:w="1217" w:type="dxa"/>
+            <w:vMerge/>
+            <w:shd w:val="clear" w:color="auto" w:fill="auto"/>
+          </w:tcPr>
+          <w:p>
+            <w:pPr>
+              <w:jc w:val="left"/>
+              <w:rPr>
+                <w:rFonts w:ascii="楷体_GB2312" w:eastAsia="楷体_GB2312"/>
+                <w:bCs/>
+                <w:sz w:val="24"/>
+              </w:rPr>
+            </w:pPr>
+          </w:p>
+        </w:tc>
+        <w:tc>
+          <w:tcPr>
+            <w:tcW w:w="1217" w:type="dxa"/>
+            <w:shd w:val="clear" w:color="auto" w:fill="auto"/>
+          </w:tcPr>
+          <w:p>
+            <w:pPr>
+              <w:jc w:val="left"/>
+              <w:rPr>
+                <w:rFonts w:ascii="楷体_GB2312" w:eastAsia="楷体_GB2312"/>
+                <w:bCs/>
+                <w:sz w:val="24"/>
+              </w:rPr>
+            </w:pPr>
+            <w:r>
+              <w:rPr>
+                <w:rFonts w:ascii="楷体_GB2312" w:eastAsia="楷体_GB2312" w:hint="eastAsia"/>
+                <w:bCs/>
+                <w:sz w:val="24"/>
+              </w:rPr>
               <w:t>总应变</w:t>
             </w:r>
           </w:p>
@@ -9311,73 +9752,52 @@
         <w:tc>
           <w:tcPr>
             <w:tcW w:w="1218" w:type="dxa"/>
-            <w:shd w:val="clear" w:color="auto" w:fill="auto"/>
-          </w:tcPr>
-          <w:p>
-            <w:pPr>
-              <w:jc w:val="left"/>
-              <w:rPr>
-                <w:rFonts w:ascii="楷体_GB2312" w:eastAsia="楷体_GB2312"/>
-                <w:bCs/>
-                <w:sz w:val="24"/>
-              </w:rPr>
-            </w:pPr>
-            <w:r>
-              <w:rPr>
-                <w:rFonts w:ascii="楷体_GB2312" w:eastAsia="楷体_GB2312" w:hint="eastAsia"/>
-                <w:bCs/>
-                <w:sz w:val="24"/>
-              </w:rPr>
-              <w:t>满载理论值(με)</w:t>
-            </w:r>
-          </w:p>
-        </w:tc>
-        <w:tc>
-          <w:tcPr>
-            <w:tcW w:w="1218" w:type="dxa"/>
-            <w:shd w:val="clear" w:color="auto" w:fill="auto"/>
-          </w:tcPr>
-          <w:p>
-            <w:pPr>
-              <w:jc w:val="left"/>
-              <w:rPr>
-                <w:rFonts w:ascii="楷体_GB2312" w:eastAsia="楷体_GB2312"/>
-                <w:bCs/>
-                <w:sz w:val="24"/>
-              </w:rPr>
-            </w:pPr>
-            <w:r>
-              <w:rPr>
-                <w:rFonts w:ascii="楷体_GB2312" w:eastAsia="楷体_GB2312" w:hint="eastAsia"/>
-                <w:bCs/>
-                <w:sz w:val="24"/>
-              </w:rPr>
-              <w:t>校验系数</w:t>
-            </w:r>
-          </w:p>
-        </w:tc>
-        <w:tc>
-          <w:tcPr>
-            <w:tcW w:w="1218" w:type="dxa"/>
-            <w:shd w:val="clear" w:color="auto" w:fill="auto"/>
-          </w:tcPr>
-          <w:p>
-            <w:pPr>
-              <w:jc w:val="left"/>
-              <w:rPr>
-                <w:rFonts w:ascii="楷体_GB2312" w:eastAsia="楷体_GB2312"/>
-                <w:bCs/>
-                <w:sz w:val="24"/>
-              </w:rPr>
-            </w:pPr>
-            <w:r>
-              <w:rPr>
-                <w:rFonts w:ascii="楷体_GB2312" w:eastAsia="楷体_GB2312" w:hint="eastAsia"/>
-                <w:bCs/>
-                <w:sz w:val="24"/>
-              </w:rPr>
-              <w:t>相对残余应变(%)</w:t>
-            </w:r>
+            <w:vMerge/>
+            <w:shd w:val="clear" w:color="auto" w:fill="auto"/>
+          </w:tcPr>
+          <w:p>
+            <w:pPr>
+              <w:jc w:val="left"/>
+              <w:rPr>
+                <w:rFonts w:ascii="楷体_GB2312" w:eastAsia="楷体_GB2312"/>
+                <w:bCs/>
+                <w:sz w:val="24"/>
+              </w:rPr>
+            </w:pPr>
+          </w:p>
+        </w:tc>
+        <w:tc>
+          <w:tcPr>
+            <w:tcW w:w="1218" w:type="dxa"/>
+            <w:vMerge/>
+            <w:shd w:val="clear" w:color="auto" w:fill="auto"/>
+          </w:tcPr>
+          <w:p>
+            <w:pPr>
+              <w:jc w:val="left"/>
+              <w:rPr>
+                <w:rFonts w:ascii="楷体_GB2312" w:eastAsia="楷体_GB2312"/>
+                <w:bCs/>
+                <w:sz w:val="24"/>
+              </w:rPr>
+            </w:pPr>
+          </w:p>
+        </w:tc>
+        <w:tc>
+          <w:tcPr>
+            <w:tcW w:w="1218" w:type="dxa"/>
+            <w:vMerge/>
+            <w:shd w:val="clear" w:color="auto" w:fill="auto"/>
+          </w:tcPr>
+          <w:p>
+            <w:pPr>
+              <w:jc w:val="left"/>
+              <w:rPr>
+                <w:rFonts w:ascii="楷体_GB2312" w:eastAsia="楷体_GB2312"/>
+                <w:bCs/>
+                <w:sz w:val="24"/>
+              </w:rPr>
+            </w:pPr>
           </w:p>
         </w:tc>
       </w:tr>

</xml_diff>